<commit_message>
- Presentation - Little correction in documentation and hand out
</commit_message>
<xml_diff>
--- a/Documentation/Handout.docx
+++ b/Documentation/Handout.docx
@@ -217,15 +217,13 @@
       </w:r>
       <w:proofErr w:type="spellEnd"/>
       <w:r>
-        <w:t xml:space="preserve"> Form (BFN) </w:t>
-      </w:r>
-      <w:proofErr w:type="spellStart"/>
-      <w:r>
-        <w:t>Notatien</w:t>
-      </w:r>
-      <w:proofErr w:type="spellEnd"/>
-      <w:r>
-        <w:t xml:space="preserve"> definiert.</w:t>
+        <w:t xml:space="preserve"> Form (B</w:t>
+      </w:r>
+      <w:r>
+        <w:t>NF</w:t>
+      </w:r>
+      <w:r>
+        <w:t>) definiert.</w:t>
       </w:r>
     </w:p>
     <w:p/>
@@ -1099,6 +1097,10 @@
     </w:p>
     <w:p>
       <w:r>
+        <w:rPr>
+          <w:noProof/>
+          <w:lang w:val="en-US"/>
+        </w:rPr>
         <w:drawing>
           <wp:inline distT="0" distB="0" distL="0" distR="0">
             <wp:extent cx="4301644" cy="2533650"/>

</xml_diff>